<commit_message>
2.12 - lens fields
</commit_message>
<xml_diff>
--- a/documentation/TRIAN eshop - documentation.docx
+++ b/documentation/TRIAN eshop - documentation.docx
@@ -1269,13 +1269,8 @@
         <w:t>είτε όταν ο χρήστης επισκέπτεται κάποια σελίδα φακών)</w:t>
       </w:r>
       <w:r>
-        <w:t xml:space="preserve">. Τα αρχεία </w:t>
-      </w:r>
-      <w:proofErr w:type="spellStart"/>
-      <w:r>
-        <w:t>αυτά</w:t>
-      </w:r>
-      <w:proofErr w:type="spellEnd"/>
+        <w:t>. Τα αρχεία αυτά</w:t>
+      </w:r>
       <w:r>
         <w:t xml:space="preserve"> περιέχουν μόνο τα πρώτα 2 φίλτρα, δηλαδή τα </w:t>
       </w:r>
@@ -2740,10 +2735,7 @@
         </w:numPr>
       </w:pPr>
       <w:r>
-        <w:t>Παρουσιάζονται</w:t>
-      </w:r>
-      <w:r>
-        <w:t xml:space="preserve"> τα προϊόντα</w:t>
+        <w:t>Παρουσιάζονται τα προϊόντα</w:t>
       </w:r>
     </w:p>
     <w:p>
@@ -2845,6 +2837,61 @@
       </w:r>
     </w:p>
     <w:p>
+      <w:r>
+        <w:t>Στη περίπτωση του ζευγαριού, οι φακοί φιλτράρονται επιπλέον με τον εξής κανόνα. Οι δύο φακοί πρέπει να έχουν τ</w:t>
+      </w:r>
+      <w:r>
+        <w:t>α</w:t>
+      </w:r>
+      <w:r>
+        <w:t xml:space="preserve"> ίδι</w:t>
+      </w:r>
+      <w:r>
+        <w:t>α</w:t>
+      </w:r>
+      <w:r>
+        <w:t xml:space="preserve"> πεδί</w:t>
+      </w:r>
+      <w:r>
+        <w:t>α «Τιμολογιακή Κατηγορία» και</w:t>
+      </w:r>
+      <w:r>
+        <w:t xml:space="preserve"> «Χρώμα»</w:t>
+      </w:r>
+      <w:r>
+        <w:t xml:space="preserve">. </w:t>
+      </w:r>
+      <w:r>
+        <w:t xml:space="preserve">Το φιλτράρισμα γίνεται στον </w:t>
+      </w:r>
+      <w:r>
+        <w:rPr>
+          <w:lang w:val="en-US"/>
+        </w:rPr>
+        <w:t>browser</w:t>
+      </w:r>
+      <w:r>
+        <w:t xml:space="preserve"> (</w:t>
+      </w:r>
+      <w:r>
+        <w:t xml:space="preserve">όχι στο </w:t>
+      </w:r>
+      <w:r>
+        <w:rPr>
+          <w:lang w:val="en-US"/>
+        </w:rPr>
+        <w:t>API</w:t>
+      </w:r>
+      <w:r>
+        <w:t>).</w:t>
+      </w:r>
+      <w:r>
+        <w:t xml:space="preserve"> </w:t>
+      </w:r>
+      <w:bookmarkStart w:id="0" w:name="_GoBack"/>
+      <w:bookmarkEnd w:id="0"/>
+    </w:p>
+    <w:p>
       <w:pPr>
         <w:pStyle w:val="2"/>
         <w:rPr>
@@ -3109,8 +3156,6 @@
       <w:r>
         <w:t xml:space="preserve">ην τρέχουσα τιμή του). Κάθε φίλτρο, δηλαδή, φιλτράρεται με βάση τις τιμές των υπόλοιπων φίλτρων. </w:t>
       </w:r>
-      <w:bookmarkStart w:id="0" w:name="_GoBack"/>
-      <w:bookmarkEnd w:id="0"/>
     </w:p>
     <w:p/>
     <w:sectPr>
@@ -4432,6 +4477,7 @@
   <w:style w:type="character" w:default="1" w:styleId="a0">
     <w:name w:val="Default Paragraph Font"/>
     <w:uiPriority w:val="1"/>
+    <w:semiHidden/>
     <w:unhideWhenUsed/>
   </w:style>
   <w:style w:type="table" w:default="1" w:styleId="a1">
@@ -5141,7 +5187,7 @@
 </file>
 
 <file path=customXml/itemProps1.xml><?xml version="1.0" encoding="utf-8"?>
-<ds:datastoreItem xmlns:ds="http://schemas.openxmlformats.org/officeDocument/2006/customXml" ds:itemID="{A16E3E15-8A54-4DB7-8B37-AD58E54971E2}">
+<ds:datastoreItem xmlns:ds="http://schemas.openxmlformats.org/officeDocument/2006/customXml" ds:itemID="{B169F094-C99A-4F6E-BCA8-27FF6A92933D}">
   <ds:schemaRefs>
     <ds:schemaRef ds:uri="http://schemas.openxmlformats.org/officeDocument/2006/bibliography"/>
   </ds:schemaRefs>

</xml_diff>